<commit_message>
Modification de l'ordre des documents produits.
</commit_message>
<xml_diff>
--- a/Documents/Phase d'Élaboration/Plan d'it�ration.docx
+++ b/Documents/Phase d'Élaboration/Plan d'it�ration.docx
@@ -10,33 +10,11 @@
           <w:lang w:val="fr-CA"/>
         </w:rPr>
       </w:pPr>
-      <w:proofErr w:type="spellStart"/>
-      <w:r>
-        <w:rPr>
-          <w:lang w:val="fr-CA"/>
-        </w:rPr>
-        <w:t>Fire</w:t>
-      </w:r>
-      <w:proofErr w:type="spellEnd"/>
-      <w:r>
-        <w:rPr>
-          <w:lang w:val="fr-CA"/>
-        </w:rPr>
-        <w:t xml:space="preserve"> </w:t>
-      </w:r>
-      <w:proofErr w:type="spellStart"/>
-      <w:r>
-        <w:rPr>
-          <w:lang w:val="fr-CA"/>
-        </w:rPr>
-        <w:t>Disaster</w:t>
-      </w:r>
-      <w:proofErr w:type="spellEnd"/>
-      <w:r>
-        <w:rPr>
-          <w:lang w:val="fr-CA"/>
-        </w:rPr>
-        <w:t xml:space="preserve"> Simulator</w:t>
+      <w:r>
+        <w:rPr>
+          <w:lang w:val="fr-CA"/>
+        </w:rPr>
+        <w:t>Fire Disaster Simulator</w:t>
       </w:r>
     </w:p>
     <w:p>
@@ -170,14 +148,7 @@
           <w:noProof/>
           <w:lang w:val="fr-CA"/>
         </w:rPr>
-        <w:t>2012-01-</w:t>
-      </w:r>
-      <w:r>
-        <w:rPr>
-          <w:noProof/>
-          <w:lang w:val="fr-CA"/>
-        </w:rPr>
-        <w:t>05</w:t>
+        <w:t>2012-01-22</w:t>
       </w:r>
       <w:r>
         <w:rPr>
@@ -203,19 +174,11 @@
           <w:lang w:val="fr-CA"/>
         </w:rPr>
       </w:pPr>
-      <w:proofErr w:type="spellStart"/>
-      <w:r>
-        <w:rPr>
-          <w:lang w:val="fr-CA"/>
-        </w:rPr>
-        <w:t>Niclas</w:t>
-      </w:r>
-      <w:proofErr w:type="spellEnd"/>
-      <w:r>
-        <w:rPr>
-          <w:lang w:val="fr-CA"/>
-        </w:rPr>
-        <w:t xml:space="preserve"> Buffon</w:t>
+      <w:r>
+        <w:rPr>
+          <w:lang w:val="fr-CA"/>
+        </w:rPr>
+        <w:t>Niclas Buffon</w:t>
       </w:r>
     </w:p>
     <w:p>
@@ -276,12 +239,6 @@
         <w:gridCol w:w="2304"/>
       </w:tblGrid>
       <w:tr>
-        <w:tblPrEx>
-          <w:tblCellMar>
-            <w:top w:w="0" w:type="dxa"/>
-            <w:bottom w:w="0" w:type="dxa"/>
-          </w:tblCellMar>
-        </w:tblPrEx>
         <w:tc>
           <w:tcPr>
             <w:tcW w:w="2304" w:type="dxa"/>
@@ -379,12 +336,6 @@
         </w:tc>
       </w:tr>
       <w:tr>
-        <w:tblPrEx>
-          <w:tblCellMar>
-            <w:top w:w="0" w:type="dxa"/>
-            <w:bottom w:w="0" w:type="dxa"/>
-          </w:tblCellMar>
-        </w:tblPrEx>
         <w:tc>
           <w:tcPr>
             <w:tcW w:w="2304" w:type="dxa"/>
@@ -1502,52 +1453,20 @@
           <w:iCs/>
           <w:lang w:val="fr-CA" w:eastAsia="fr-CA"/>
         </w:rPr>
-        <w:t xml:space="preserve"> du projet </w:t>
-      </w:r>
-      <w:proofErr w:type="spellStart"/>
+        <w:t xml:space="preserve"> du projet Fire Disaster Simulator</w:t>
+      </w:r>
       <w:r>
         <w:rPr>
           <w:iCs/>
           <w:lang w:val="fr-CA" w:eastAsia="fr-CA"/>
         </w:rPr>
-        <w:t>Fire</w:t>
-      </w:r>
-      <w:proofErr w:type="spellEnd"/>
-      <w:r>
-        <w:rPr>
-          <w:iCs/>
-          <w:lang w:val="fr-CA" w:eastAsia="fr-CA"/>
-        </w:rPr>
-        <w:t xml:space="preserve"> </w:t>
-      </w:r>
-      <w:proofErr w:type="spellStart"/>
-      <w:r>
-        <w:rPr>
-          <w:iCs/>
-          <w:lang w:val="fr-CA" w:eastAsia="fr-CA"/>
-        </w:rPr>
-        <w:t>Disaster</w:t>
-      </w:r>
-      <w:proofErr w:type="spellEnd"/>
-      <w:r>
-        <w:rPr>
-          <w:iCs/>
-          <w:lang w:val="fr-CA" w:eastAsia="fr-CA"/>
-        </w:rPr>
-        <w:t xml:space="preserve"> Simulator</w:t>
-      </w:r>
-      <w:r>
-        <w:rPr>
-          <w:iCs/>
-          <w:lang w:val="fr-CA" w:eastAsia="fr-CA"/>
-        </w:rPr>
         <w:t>.</w:t>
       </w:r>
-      <w:bookmarkStart w:id="6" w:name="_Toc456598590"/>
-      <w:bookmarkStart w:id="7" w:name="_Toc456600921"/>
-      <w:bookmarkStart w:id="8" w:name="_Toc4961738"/>
-      <w:bookmarkStart w:id="9" w:name="_Toc6187930"/>
-      <w:bookmarkStart w:id="10" w:name="_Toc90450867"/>
+      <w:bookmarkStart w:id="6" w:name="_Toc6187930"/>
+      <w:bookmarkStart w:id="7" w:name="_Toc90450867"/>
+      <w:bookmarkStart w:id="8" w:name="_Toc456598590"/>
+      <w:bookmarkStart w:id="9" w:name="_Toc456600921"/>
+      <w:bookmarkStart w:id="10" w:name="_Toc4961738"/>
     </w:p>
     <w:p>
       <w:pPr>
@@ -1557,17 +1476,17 @@
         </w:rPr>
       </w:pPr>
       <w:bookmarkStart w:id="11" w:name="_Toc90450868"/>
+      <w:bookmarkEnd w:id="6"/>
+      <w:bookmarkEnd w:id="7"/>
+      <w:r>
+        <w:rPr>
+          <w:lang w:val="fr-CA"/>
+        </w:rPr>
+        <w:t>Références</w:t>
+      </w:r>
+      <w:bookmarkEnd w:id="8"/>
       <w:bookmarkEnd w:id="9"/>
       <w:bookmarkEnd w:id="10"/>
-      <w:r>
-        <w:rPr>
-          <w:lang w:val="fr-CA"/>
-        </w:rPr>
-        <w:t>Références</w:t>
-      </w:r>
-      <w:bookmarkEnd w:id="6"/>
-      <w:bookmarkEnd w:id="7"/>
-      <w:bookmarkEnd w:id="8"/>
       <w:bookmarkEnd w:id="11"/>
     </w:p>
     <w:p>
@@ -1593,13 +1512,29 @@
     <w:p>
       <w:pPr>
         <w:pStyle w:val="Paragraphedeliste"/>
+        <w:numPr>
+          <w:ilvl w:val="0"/>
+          <w:numId w:val="4"/>
+        </w:numPr>
+        <w:rPr>
+          <w:lang w:val="fr-CA"/>
+        </w:rPr>
+      </w:pPr>
+      <w:r>
+        <w:rPr>
+          <w:lang w:val="fr-CA"/>
+        </w:rPr>
+        <w:t>Prototye IHM</w:t>
+      </w:r>
+    </w:p>
+    <w:p>
+      <w:pPr>
+        <w:pStyle w:val="Paragraphedeliste"/>
         <w:ind w:left="1080"/>
         <w:rPr>
           <w:lang w:val="fr-CA"/>
         </w:rPr>
       </w:pPr>
-      <w:bookmarkStart w:id="14" w:name="_GoBack"/>
-      <w:bookmarkEnd w:id="14"/>
     </w:p>
     <w:p>
       <w:pPr>
@@ -2113,28 +2048,12 @@
                 <w:lang w:val="fr-CA"/>
               </w:rPr>
             </w:pPr>
-            <w:proofErr w:type="spellStart"/>
-            <w:r>
-              <w:rPr>
-                <w:lang w:val="fr-CA"/>
-              </w:rPr>
-              <w:t>Adrient</w:t>
-            </w:r>
-            <w:proofErr w:type="spellEnd"/>
-            <w:r>
-              <w:rPr>
-                <w:lang w:val="fr-CA"/>
-              </w:rPr>
-              <w:t xml:space="preserve"> </w:t>
-            </w:r>
-            <w:proofErr w:type="spellStart"/>
-            <w:r>
-              <w:rPr>
-                <w:lang w:val="fr-CA"/>
-              </w:rPr>
-              <w:t>Vetillart</w:t>
-            </w:r>
-            <w:proofErr w:type="spellEnd"/>
+            <w:r>
+              <w:rPr>
+                <w:lang w:val="fr-CA"/>
+              </w:rPr>
+              <w:t>Adrient Vetillart</w:t>
+            </w:r>
           </w:p>
         </w:tc>
       </w:tr>
@@ -2221,16 +2140,8 @@
               <w:rPr>
                 <w:lang w:val="fr-CA"/>
               </w:rPr>
-              <w:t>Marc Plano-</w:t>
-            </w:r>
-            <w:proofErr w:type="spellStart"/>
-            <w:r>
-              <w:rPr>
-                <w:lang w:val="fr-CA"/>
-              </w:rPr>
-              <w:t>Lesay</w:t>
-            </w:r>
-            <w:proofErr w:type="spellEnd"/>
+              <w:t>Marc Plano-Lesay</w:t>
+            </w:r>
           </w:p>
         </w:tc>
       </w:tr>
@@ -2317,16 +2228,8 @@
               <w:rPr>
                 <w:lang w:val="fr-CA"/>
               </w:rPr>
-              <w:t xml:space="preserve">Adrien </w:t>
-            </w:r>
-            <w:proofErr w:type="spellStart"/>
-            <w:r>
-              <w:rPr>
-                <w:lang w:val="fr-CA"/>
-              </w:rPr>
-              <w:t>Vetillart</w:t>
-            </w:r>
-            <w:proofErr w:type="spellEnd"/>
+              <w:t>Adrien Vetillart</w:t>
+            </w:r>
           </w:p>
           <w:p>
             <w:pPr>
@@ -2449,16 +2352,8 @@
               <w:rPr>
                 <w:lang w:val="fr-CA"/>
               </w:rPr>
-              <w:t xml:space="preserve">AC : Rassembler les UC en </w:t>
-            </w:r>
-            <w:proofErr w:type="gramStart"/>
-            <w:r>
-              <w:rPr>
-                <w:lang w:val="fr-CA"/>
-              </w:rPr>
-              <w:t>packages</w:t>
-            </w:r>
-            <w:proofErr w:type="gramEnd"/>
+              <w:t>AC : Rassembler les UC en packages</w:t>
+            </w:r>
           </w:p>
         </w:tc>
         <w:tc>
@@ -2523,38 +2418,22 @@
               <w:rPr>
                 <w:lang w:val="fr-CA"/>
               </w:rPr>
-              <w:t>Marc Plano-</w:t>
-            </w:r>
-            <w:proofErr w:type="spellStart"/>
-            <w:r>
-              <w:rPr>
-                <w:lang w:val="fr-CA"/>
-              </w:rPr>
-              <w:t>Lesay</w:t>
-            </w:r>
-            <w:proofErr w:type="spellEnd"/>
-          </w:p>
-          <w:p>
-            <w:pPr>
-              <w:jc w:val="center"/>
-              <w:rPr>
-                <w:lang w:val="fr-CA"/>
-              </w:rPr>
-            </w:pPr>
-            <w:r>
-              <w:rPr>
-                <w:lang w:val="fr-CA"/>
-              </w:rPr>
-              <w:t xml:space="preserve">Adrien </w:t>
-            </w:r>
-            <w:proofErr w:type="spellStart"/>
-            <w:r>
-              <w:rPr>
-                <w:lang w:val="fr-CA"/>
-              </w:rPr>
-              <w:t>Vetillart</w:t>
-            </w:r>
-            <w:proofErr w:type="spellEnd"/>
+              <w:t>Marc Plano-Lesay</w:t>
+            </w:r>
+          </w:p>
+          <w:p>
+            <w:pPr>
+              <w:jc w:val="center"/>
+              <w:rPr>
+                <w:lang w:val="fr-CA"/>
+              </w:rPr>
+            </w:pPr>
+            <w:r>
+              <w:rPr>
+                <w:lang w:val="fr-CA"/>
+              </w:rPr>
+              <w:t>Adrien Vetillart</w:t>
+            </w:r>
           </w:p>
         </w:tc>
       </w:tr>
@@ -2635,16 +2514,8 @@
               <w:rPr>
                 <w:lang w:val="fr-CA"/>
               </w:rPr>
-              <w:t>Marc Plano-</w:t>
-            </w:r>
-            <w:proofErr w:type="spellStart"/>
-            <w:r>
-              <w:rPr>
-                <w:lang w:val="fr-CA"/>
-              </w:rPr>
-              <w:t>Lesay</w:t>
-            </w:r>
-            <w:proofErr w:type="spellEnd"/>
+              <w:t>Marc Plano-Lesay</w:t>
+            </w:r>
           </w:p>
         </w:tc>
       </w:tr>
@@ -2725,16 +2596,8 @@
               <w:rPr>
                 <w:lang w:val="fr-CA"/>
               </w:rPr>
-              <w:t xml:space="preserve">Adrien </w:t>
-            </w:r>
-            <w:proofErr w:type="spellStart"/>
-            <w:r>
-              <w:rPr>
-                <w:lang w:val="fr-CA"/>
-              </w:rPr>
-              <w:t>Vetillart</w:t>
-            </w:r>
-            <w:proofErr w:type="spellEnd"/>
+              <w:t>Adrien Vetillart</w:t>
+            </w:r>
           </w:p>
           <w:p>
             <w:pPr>
@@ -2986,7 +2849,7 @@
               <w:rPr>
                 <w:lang w:val="fr-CA"/>
               </w:rPr>
-              <w:t>Diagramme de classe</w:t>
+              <w:t>Plan d’itération</w:t>
             </w:r>
           </w:p>
         </w:tc>
@@ -3006,7 +2869,7 @@
               <w:rPr>
                 <w:lang w:val="fr-CA"/>
               </w:rPr>
-              <w:t>Jean-Christophe Ricard</w:t>
+              <w:t>Nicolas Buffon</w:t>
             </w:r>
           </w:p>
         </w:tc>
@@ -3060,7 +2923,7 @@
               <w:rPr>
                 <w:lang w:val="fr-CA"/>
               </w:rPr>
-              <w:t>Diagrammes de séquence</w:t>
+              <w:t>Diagramme de classe</w:t>
             </w:r>
           </w:p>
         </w:tc>
@@ -3080,7 +2943,7 @@
               <w:rPr>
                 <w:lang w:val="fr-CA"/>
               </w:rPr>
-              <w:t>Nicolas Buffon</w:t>
+              <w:t>Adrien Vetillart</w:t>
             </w:r>
           </w:p>
         </w:tc>
@@ -3134,7 +2997,7 @@
               <w:rPr>
                 <w:lang w:val="fr-CA"/>
               </w:rPr>
-              <w:t>Plan d’itération</w:t>
+              <w:t>Diagrammes de séquence</w:t>
             </w:r>
           </w:p>
         </w:tc>
@@ -3228,16 +3091,10 @@
               <w:rPr>
                 <w:lang w:val="fr-CA"/>
               </w:rPr>
-              <w:t>Marc Plano-</w:t>
-            </w:r>
-            <w:proofErr w:type="spellStart"/>
-            <w:r>
-              <w:rPr>
-                <w:lang w:val="fr-CA"/>
-              </w:rPr>
-              <w:t>Lesay</w:t>
-            </w:r>
-            <w:proofErr w:type="spellEnd"/>
+              <w:t>Marc Plano-Lesay</w:t>
+            </w:r>
+            <w:bookmarkStart w:id="14" w:name="_GoBack"/>
+            <w:bookmarkEnd w:id="14"/>
           </w:p>
         </w:tc>
         <w:tc>
@@ -3310,16 +3167,8 @@
               <w:rPr>
                 <w:lang w:val="fr-CA"/>
               </w:rPr>
-              <w:t>Marc Plano-</w:t>
-            </w:r>
-            <w:proofErr w:type="spellStart"/>
-            <w:r>
-              <w:rPr>
-                <w:lang w:val="fr-CA"/>
-              </w:rPr>
-              <w:t>Lesay</w:t>
-            </w:r>
-            <w:proofErr w:type="spellEnd"/>
+              <w:t>Marc Plano-Lesay</w:t>
+            </w:r>
           </w:p>
         </w:tc>
         <w:tc>
@@ -3466,16 +3315,82 @@
               <w:rPr>
                 <w:lang w:val="fr-CA"/>
               </w:rPr>
-              <w:t>Marc Plano-</w:t>
-            </w:r>
-            <w:proofErr w:type="spellStart"/>
-            <w:r>
-              <w:rPr>
-                <w:lang w:val="fr-CA"/>
-              </w:rPr>
-              <w:t>Lesay</w:t>
-            </w:r>
-            <w:proofErr w:type="spellEnd"/>
+              <w:t>Marc Plano-Lesay</w:t>
+            </w:r>
+          </w:p>
+        </w:tc>
+        <w:tc>
+          <w:tcPr>
+            <w:tcW w:w="1906" w:type="dxa"/>
+          </w:tcPr>
+          <w:p>
+            <w:pPr>
+              <w:jc w:val="center"/>
+              <w:rPr>
+                <w:lang w:val="fr-CA"/>
+              </w:rPr>
+            </w:pPr>
+          </w:p>
+        </w:tc>
+        <w:tc>
+          <w:tcPr>
+            <w:tcW w:w="1906" w:type="dxa"/>
+          </w:tcPr>
+          <w:p>
+            <w:pPr>
+              <w:jc w:val="center"/>
+              <w:rPr>
+                <w:lang w:val="fr-CA"/>
+              </w:rPr>
+            </w:pPr>
+            <w:r>
+              <w:rPr>
+                <w:lang w:val="fr-CA"/>
+              </w:rPr>
+              <w:t>X</w:t>
+            </w:r>
+          </w:p>
+        </w:tc>
+      </w:tr>
+      <w:tr>
+        <w:tc>
+          <w:tcPr>
+            <w:tcW w:w="2536" w:type="dxa"/>
+            <w:vAlign w:val="center"/>
+          </w:tcPr>
+          <w:p>
+            <w:pPr>
+              <w:jc w:val="center"/>
+              <w:rPr>
+                <w:lang w:val="fr-CA"/>
+              </w:rPr>
+            </w:pPr>
+            <w:r>
+              <w:rPr>
+                <w:lang w:val="fr-CA"/>
+              </w:rPr>
+              <w:t>Prototype IHM</w:t>
+            </w:r>
+          </w:p>
+        </w:tc>
+        <w:tc>
+          <w:tcPr>
+            <w:tcW w:w="2508" w:type="dxa"/>
+            <w:vAlign w:val="center"/>
+          </w:tcPr>
+          <w:p>
+            <w:pPr>
+              <w:jc w:val="center"/>
+              <w:rPr>
+                <w:lang w:val="fr-CA"/>
+              </w:rPr>
+            </w:pPr>
+            <w:r>
+              <w:rPr>
+                <w:lang w:val="fr-CA"/>
+              </w:rPr>
+              <w:t>Jean-Christophe Ricard</w:t>
+            </w:r>
           </w:p>
         </w:tc>
         <w:tc>
@@ -3794,18 +3709,62 @@
                 <w:color w:val="auto"/>
                 <w:lang w:val="fr-CA"/>
               </w:rPr>
-              <w:t xml:space="preserve">Adrien </w:t>
-            </w:r>
-            <w:proofErr w:type="spellStart"/>
-            <w:r>
+              <w:t>Adrien Vetillart</w:t>
+            </w:r>
+          </w:p>
+        </w:tc>
+      </w:tr>
+      <w:tr>
+        <w:tc>
+          <w:tcPr>
+            <w:tcW w:w="4750" w:type="dxa"/>
+            <w:vAlign w:val="center"/>
+          </w:tcPr>
+          <w:p>
+            <w:pPr>
+              <w:pStyle w:val="InfoBlue"/>
+              <w:ind w:left="0"/>
+              <w:jc w:val="center"/>
               <w:rPr>
                 <w:i w:val="0"/>
                 <w:color w:val="auto"/>
                 <w:lang w:val="fr-CA"/>
               </w:rPr>
-              <w:t>Vetillart</w:t>
-            </w:r>
-            <w:proofErr w:type="spellEnd"/>
+            </w:pPr>
+            <w:r>
+              <w:rPr>
+                <w:i w:val="0"/>
+                <w:color w:val="auto"/>
+                <w:lang w:val="fr-CA"/>
+              </w:rPr>
+              <w:t>Intégrateur</w:t>
+            </w:r>
+          </w:p>
+        </w:tc>
+        <w:tc>
+          <w:tcPr>
+            <w:tcW w:w="4750" w:type="dxa"/>
+            <w:vAlign w:val="center"/>
+          </w:tcPr>
+          <w:p>
+            <w:pPr>
+              <w:pStyle w:val="InfoBlue"/>
+              <w:ind w:left="0"/>
+              <w:jc w:val="center"/>
+              <w:rPr>
+                <w:i w:val="0"/>
+                <w:color w:val="auto"/>
+                <w:lang w:val="fr-CA"/>
+              </w:rPr>
+            </w:pPr>
+            <w:r>
+              <w:rPr>
+                <w:i w:val="0"/>
+                <w:color w:val="auto"/>
+                <w:lang w:val="fr-CA"/>
+              </w:rPr>
+              <w:t>Nicolas buffon</w:t>
+            </w:r>
           </w:p>
         </w:tc>
       </w:tr>
@@ -3832,7 +3791,7 @@
                 <w:color w:val="auto"/>
                 <w:lang w:val="fr-CA"/>
               </w:rPr>
-              <w:t>Intégrateur</w:t>
+              <w:t>Responsable qualité / Doc</w:t>
             </w:r>
           </w:p>
         </w:tc>
@@ -3858,82 +3817,8 @@
                 <w:color w:val="auto"/>
                 <w:lang w:val="fr-CA"/>
               </w:rPr>
-              <w:t xml:space="preserve">Nicolas </w:t>
-            </w:r>
-            <w:proofErr w:type="spellStart"/>
-            <w:r>
-              <w:rPr>
-                <w:i w:val="0"/>
-                <w:color w:val="auto"/>
-                <w:lang w:val="fr-CA"/>
-              </w:rPr>
-              <w:t>buffon</w:t>
-            </w:r>
-            <w:proofErr w:type="spellEnd"/>
-          </w:p>
-        </w:tc>
-      </w:tr>
-      <w:tr>
-        <w:tc>
-          <w:tcPr>
-            <w:tcW w:w="4750" w:type="dxa"/>
-            <w:vAlign w:val="center"/>
-          </w:tcPr>
-          <w:p>
-            <w:pPr>
-              <w:pStyle w:val="InfoBlue"/>
-              <w:ind w:left="0"/>
-              <w:jc w:val="center"/>
-              <w:rPr>
-                <w:i w:val="0"/>
-                <w:color w:val="auto"/>
-                <w:lang w:val="fr-CA"/>
-              </w:rPr>
-            </w:pPr>
-            <w:r>
-              <w:rPr>
-                <w:i w:val="0"/>
-                <w:color w:val="auto"/>
-                <w:lang w:val="fr-CA"/>
-              </w:rPr>
-              <w:t>Responsable qualité / Doc</w:t>
-            </w:r>
-          </w:p>
-        </w:tc>
-        <w:tc>
-          <w:tcPr>
-            <w:tcW w:w="4750" w:type="dxa"/>
-            <w:vAlign w:val="center"/>
-          </w:tcPr>
-          <w:p>
-            <w:pPr>
-              <w:pStyle w:val="InfoBlue"/>
-              <w:ind w:left="0"/>
-              <w:jc w:val="center"/>
-              <w:rPr>
-                <w:i w:val="0"/>
-                <w:color w:val="auto"/>
-                <w:lang w:val="fr-CA"/>
-              </w:rPr>
-            </w:pPr>
-            <w:r>
-              <w:rPr>
-                <w:i w:val="0"/>
-                <w:color w:val="auto"/>
-                <w:lang w:val="fr-CA"/>
-              </w:rPr>
-              <w:t>Marc Plano-</w:t>
-            </w:r>
-            <w:proofErr w:type="spellStart"/>
-            <w:r>
-              <w:rPr>
-                <w:i w:val="0"/>
-                <w:color w:val="auto"/>
-                <w:lang w:val="fr-CA"/>
-              </w:rPr>
-              <w:t>Lesay</w:t>
-            </w:r>
-            <w:proofErr w:type="spellEnd"/>
+              <w:t>Marc Plano-Lesay</w:t>
+            </w:r>
           </w:p>
         </w:tc>
       </w:tr>
@@ -3987,18 +3872,8 @@
                 <w:color w:val="auto"/>
                 <w:lang w:val="fr-CA"/>
               </w:rPr>
-              <w:t>Marc Plano-</w:t>
-            </w:r>
-            <w:proofErr w:type="spellStart"/>
-            <w:r>
-              <w:rPr>
-                <w:i w:val="0"/>
-                <w:color w:val="auto"/>
-                <w:lang w:val="fr-CA"/>
-              </w:rPr>
-              <w:t>Lesay</w:t>
-            </w:r>
-            <w:proofErr w:type="spellEnd"/>
+              <w:t>Marc Plano-Lesay</w:t>
+            </w:r>
           </w:p>
           <w:p>
             <w:pPr>
@@ -4030,16 +3905,8 @@
               <w:rPr>
                 <w:lang w:val="fr-CA"/>
               </w:rPr>
-              <w:t xml:space="preserve">Adrien </w:t>
-            </w:r>
-            <w:proofErr w:type="spellStart"/>
-            <w:r>
-              <w:rPr>
-                <w:lang w:val="fr-CA"/>
-              </w:rPr>
-              <w:t>Vetillart</w:t>
-            </w:r>
-            <w:proofErr w:type="spellEnd"/>
+              <w:t>Adrien Vetillart</w:t>
+            </w:r>
           </w:p>
         </w:tc>
       </w:tr>
@@ -4091,21 +3958,7 @@
         <w:rPr>
           <w:lang w:val="fr-CA"/>
         </w:rPr>
-        <w:t xml:space="preserve">IBM </w:t>
-      </w:r>
-      <w:proofErr w:type="spellStart"/>
-      <w:r>
-        <w:rPr>
-          <w:lang w:val="fr-CA"/>
-        </w:rPr>
-        <w:t>Rationnal</w:t>
-      </w:r>
-      <w:proofErr w:type="spellEnd"/>
-      <w:r>
-        <w:rPr>
-          <w:lang w:val="fr-CA"/>
-        </w:rPr>
-        <w:t xml:space="preserve"> Software Architect</w:t>
+        <w:t>IBM Rationnal Software Architect</w:t>
       </w:r>
     </w:p>
     <w:p>
@@ -4254,12 +4107,6 @@
       <w:gridCol w:w="3162"/>
     </w:tblGrid>
     <w:tr>
-      <w:tblPrEx>
-        <w:tblCellMar>
-          <w:top w:w="0" w:type="dxa"/>
-          <w:bottom w:w="0" w:type="dxa"/>
-        </w:tblCellMar>
-      </w:tblPrEx>
       <w:tc>
         <w:tcPr>
           <w:tcW w:w="3162" w:type="dxa"/>
@@ -4353,7 +4200,7 @@
               <w:rStyle w:val="Numrodepage"/>
               <w:noProof/>
             </w:rPr>
-            <w:t>4</w:t>
+            <w:t>5</w:t>
           </w:r>
           <w:r>
             <w:rPr>
@@ -4559,23 +4406,13 @@
         <w:sz w:val="36"/>
       </w:rPr>
     </w:pPr>
-    <w:proofErr w:type="spellStart"/>
     <w:r>
       <w:rPr>
         <w:rFonts w:ascii="Arial" w:hAnsi="Arial"/>
         <w:b/>
         <w:sz w:val="36"/>
       </w:rPr>
-      <w:t>Groupe</w:t>
-    </w:r>
-    <w:proofErr w:type="spellEnd"/>
-    <w:r>
-      <w:rPr>
-        <w:rFonts w:ascii="Arial" w:hAnsi="Arial"/>
-        <w:b/>
-        <w:sz w:val="36"/>
-      </w:rPr>
-      <w:t xml:space="preserve"> 3</w:t>
+      <w:t>Groupe 3</w:t>
     </w:r>
   </w:p>
   <w:p>
@@ -4604,54 +4441,8 @@
         <w:b/>
         <w:sz w:val="36"/>
       </w:rPr>
-      <w:t xml:space="preserve">– Plano </w:t>
+      <w:t>– Plano Lesay – Ricard – Vetillart</w:t>
     </w:r>
-    <w:proofErr w:type="spellStart"/>
-    <w:r>
-      <w:rPr>
-        <w:rFonts w:ascii="Arial" w:hAnsi="Arial"/>
-        <w:b/>
-        <w:sz w:val="36"/>
-      </w:rPr>
-      <w:t>Lesay</w:t>
-    </w:r>
-    <w:proofErr w:type="spellEnd"/>
-    <w:r>
-      <w:rPr>
-        <w:rFonts w:ascii="Arial" w:hAnsi="Arial"/>
-        <w:b/>
-        <w:sz w:val="36"/>
-      </w:rPr>
-      <w:t xml:space="preserve"> – </w:t>
-    </w:r>
-    <w:proofErr w:type="spellStart"/>
-    <w:r>
-      <w:rPr>
-        <w:rFonts w:ascii="Arial" w:hAnsi="Arial"/>
-        <w:b/>
-        <w:sz w:val="36"/>
-      </w:rPr>
-      <w:t>Ricard</w:t>
-    </w:r>
-    <w:proofErr w:type="spellEnd"/>
-    <w:r>
-      <w:rPr>
-        <w:rFonts w:ascii="Arial" w:hAnsi="Arial"/>
-        <w:b/>
-        <w:sz w:val="36"/>
-      </w:rPr>
-      <w:t xml:space="preserve"> – </w:t>
-    </w:r>
-    <w:proofErr w:type="spellStart"/>
-    <w:r>
-      <w:rPr>
-        <w:rFonts w:ascii="Arial" w:hAnsi="Arial"/>
-        <w:b/>
-        <w:sz w:val="36"/>
-      </w:rPr>
-      <w:t>Vetillart</w:t>
-    </w:r>
-    <w:proofErr w:type="spellEnd"/>
     <w:r>
       <w:rPr>
         <w:rFonts w:ascii="Arial" w:hAnsi="Arial"/>
@@ -4708,12 +4499,6 @@
       <w:gridCol w:w="3179"/>
     </w:tblGrid>
     <w:tr>
-      <w:tblPrEx>
-        <w:tblCellMar>
-          <w:top w:w="0" w:type="dxa"/>
-          <w:bottom w:w="0" w:type="dxa"/>
-        </w:tblCellMar>
-      </w:tblPrEx>
       <w:tc>
         <w:tcPr>
           <w:tcW w:w="6379" w:type="dxa"/>
@@ -4724,33 +4509,11 @@
               <w:lang w:val="fr-CA"/>
             </w:rPr>
           </w:pPr>
-          <w:proofErr w:type="spellStart"/>
           <w:r>
             <w:rPr>
               <w:lang w:val="fr-CA"/>
             </w:rPr>
-            <w:t>Fire</w:t>
-          </w:r>
-          <w:proofErr w:type="spellEnd"/>
-          <w:r>
-            <w:rPr>
-              <w:lang w:val="fr-CA"/>
-            </w:rPr>
-            <w:t xml:space="preserve"> </w:t>
-          </w:r>
-          <w:proofErr w:type="spellStart"/>
-          <w:r>
-            <w:rPr>
-              <w:lang w:val="fr-CA"/>
-            </w:rPr>
-            <w:t>Disaster</w:t>
-          </w:r>
-          <w:proofErr w:type="spellEnd"/>
-          <w:r>
-            <w:rPr>
-              <w:lang w:val="fr-CA"/>
-            </w:rPr>
-            <w:t xml:space="preserve"> Simulator</w:t>
+            <w:t>Fire Disaster Simulator</w:t>
           </w:r>
         </w:p>
       </w:tc>
@@ -4798,12 +4561,6 @@
       </w:tc>
     </w:tr>
     <w:tr>
-      <w:tblPrEx>
-        <w:tblCellMar>
-          <w:top w:w="0" w:type="dxa"/>
-          <w:bottom w:w="0" w:type="dxa"/>
-        </w:tblCellMar>
-      </w:tblPrEx>
       <w:tc>
         <w:tcPr>
           <w:tcW w:w="6379" w:type="dxa"/>
@@ -4898,14 +4655,7 @@
               <w:noProof/>
               <w:lang w:val="fr-CA"/>
             </w:rPr>
-            <w:t>2012-01-</w:t>
-          </w:r>
-          <w:r>
-            <w:rPr>
-              <w:noProof/>
-              <w:lang w:val="fr-CA"/>
-            </w:rPr>
-            <w:t>05</w:t>
+            <w:t>2012-01-22</w:t>
           </w:r>
           <w:r>
             <w:rPr>
@@ -5720,11 +5470,15 @@
   </w:style>
   <w:style w:type="character" w:default="1" w:styleId="Policepardfaut">
     <w:name w:val="Default Paragraph Font"/>
+    <w:uiPriority w:val="1"/>
     <w:semiHidden/>
+    <w:unhideWhenUsed/>
   </w:style>
   <w:style w:type="table" w:default="1" w:styleId="TableauNormal">
     <w:name w:val="Normal Table"/>
+    <w:uiPriority w:val="99"/>
     <w:semiHidden/>
+    <w:unhideWhenUsed/>
     <w:tblPr>
       <w:tblInd w:w="0" w:type="dxa"/>
       <w:tblCellMar>
@@ -5737,7 +5491,9 @@
   </w:style>
   <w:style w:type="numbering" w:default="1" w:styleId="Aucuneliste">
     <w:name w:val="No List"/>
+    <w:uiPriority w:val="99"/>
     <w:semiHidden/>
+    <w:unhideWhenUsed/>
   </w:style>
   <w:style w:type="paragraph" w:customStyle="1" w:styleId="Paragraph2">
     <w:name w:val="Paragraph2"/>
@@ -6058,10 +5814,8 @@
     <w:basedOn w:val="Normal"/>
     <w:pPr>
       <w:widowControl/>
-      <w:numPr>
-        <w:numId w:val="81"/>
-      </w:numPr>
       <w:tabs>
+        <w:tab w:val="num" w:pos="360"/>
         <w:tab w:val="left" w:pos="720"/>
       </w:tabs>
       <w:spacing w:before="120" w:line="240" w:lineRule="auto"/>
@@ -6525,11 +6279,15 @@
   </w:style>
   <w:style w:type="character" w:default="1" w:styleId="Policepardfaut">
     <w:name w:val="Default Paragraph Font"/>
+    <w:uiPriority w:val="1"/>
     <w:semiHidden/>
+    <w:unhideWhenUsed/>
   </w:style>
   <w:style w:type="table" w:default="1" w:styleId="TableauNormal">
     <w:name w:val="Normal Table"/>
+    <w:uiPriority w:val="99"/>
     <w:semiHidden/>
+    <w:unhideWhenUsed/>
     <w:tblPr>
       <w:tblInd w:w="0" w:type="dxa"/>
       <w:tblCellMar>
@@ -6542,7 +6300,9 @@
   </w:style>
   <w:style w:type="numbering" w:default="1" w:styleId="Aucuneliste">
     <w:name w:val="No List"/>
+    <w:uiPriority w:val="99"/>
     <w:semiHidden/>
+    <w:unhideWhenUsed/>
   </w:style>
   <w:style w:type="paragraph" w:customStyle="1" w:styleId="Paragraph2">
     <w:name w:val="Paragraph2"/>
@@ -6863,10 +6623,8 @@
     <w:basedOn w:val="Normal"/>
     <w:pPr>
       <w:widowControl/>
-      <w:numPr>
-        <w:numId w:val="81"/>
-      </w:numPr>
       <w:tabs>
+        <w:tab w:val="num" w:pos="360"/>
         <w:tab w:val="left" w:pos="720"/>
       </w:tabs>
       <w:spacing w:before="120" w:line="240" w:lineRule="auto"/>
@@ -7300,7 +7058,7 @@
 </file>
 
 <file path=customXml/itemProps1.xml><?xml version="1.0" encoding="utf-8"?>
-<ds:datastoreItem xmlns:ds="http://schemas.openxmlformats.org/officeDocument/2006/customXml" ds:itemID="{ED04FCEC-1027-4793-BEAA-69623A084A78}">
+<ds:datastoreItem xmlns:ds="http://schemas.openxmlformats.org/officeDocument/2006/customXml" ds:itemID="{CF968D08-30D1-401C-9BA0-D8CE88E06B9C}">
   <ds:schemaRefs>
     <ds:schemaRef ds:uri="http://schemas.openxmlformats.org/officeDocument/2006/bibliography"/>
   </ds:schemaRefs>

</xml_diff>